<commit_message>
twoway binding is implemented
</commit_message>
<xml_diff>
--- a/Angluar2 kudvenkat.docx
+++ b/Angluar2 kudvenkat.docx
@@ -159,8 +159,6 @@
     <w:p>
       <w:r>
         <w:tab/>
-      </w:r>
-      <w:r>
         <w:t>To concatenate strings</w:t>
       </w:r>
     </w:p>
@@ -188,10 +186,7 @@
       </w:r>
       <w:proofErr w:type="spellEnd"/>
       <w:r>
-        <w:t xml:space="preserve"> </w:t>
-      </w:r>
-      <w:r>
-        <w:t>[</w:t>
+        <w:t xml:space="preserve"> [</w:t>
       </w:r>
       <w:proofErr w:type="spellStart"/>
       <w:r>
@@ -200,10 +195,7 @@
       <w:proofErr w:type="spellEnd"/>
       <w:proofErr w:type="gramStart"/>
       <w:r>
-        <w:t>]</w:t>
-      </w:r>
-      <w:r>
-        <w:t>=</w:t>
+        <w:t>]=</w:t>
       </w:r>
       <w:proofErr w:type="gramEnd"/>
       <w:r>
@@ -598,16 +590,7 @@
           <w:sz w:val="19"/>
           <w:szCs w:val="19"/>
         </w:rPr>
-        <w:t xml:space="preserve"> </w:t>
-      </w:r>
-      <w:r>
-        <w:rPr>
-          <w:rFonts w:ascii="Consolas" w:hAnsi="Consolas" w:cs="Consolas"/>
-          <w:color w:val="000000"/>
-          <w:sz w:val="19"/>
-          <w:szCs w:val="19"/>
-        </w:rPr>
-        <w:t>[</w:t>
+        <w:t xml:space="preserve"> [</w:t>
       </w:r>
       <w:proofErr w:type="spellStart"/>
       <w:r>
@@ -1535,16 +1518,7 @@
           <w:sz w:val="19"/>
           <w:szCs w:val="19"/>
         </w:rPr>
-        <w:t>on-</w:t>
-      </w:r>
-      <w:r>
-        <w:rPr>
-          <w:rFonts w:ascii="Consolas" w:hAnsi="Consolas" w:cs="Consolas"/>
-          <w:color w:val="FF0000"/>
-          <w:sz w:val="19"/>
-          <w:szCs w:val="19"/>
-        </w:rPr>
-        <w:t>click</w:t>
+        <w:t>on-click</w:t>
       </w:r>
       <w:proofErr w:type="gramEnd"/>
       <w:r>
@@ -1586,11 +1560,444 @@
         <w:t>()'</w:t>
       </w:r>
     </w:p>
-    <w:p>
+    <w:p/>
+    <w:p>
+      <w:r>
+        <w:t>Two-way databinding</w:t>
+      </w:r>
+    </w:p>
+    <w:p>
+      <w:r>
+        <w:t>It</w:t>
+      </w:r>
+      <w:r>
+        <w:t xml:space="preserve"> can be achieved by applying both property and event binding</w:t>
+      </w:r>
+    </w:p>
+    <w:p>
+      <w:pPr>
+        <w:autoSpaceDE w:val="0"/>
+        <w:autoSpaceDN w:val="0"/>
+        <w:adjustRightInd w:val="0"/>
+        <w:spacing w:after="0" w:line="240" w:lineRule="auto"/>
+        <w:rPr>
+          <w:rFonts w:ascii="Consolas" w:hAnsi="Consolas" w:cs="Consolas"/>
+          <w:color w:val="A31515"/>
+          <w:sz w:val="19"/>
+          <w:szCs w:val="19"/>
+        </w:rPr>
+      </w:pPr>
+      <w:r>
+        <w:rPr>
+          <w:rFonts w:ascii="Consolas" w:hAnsi="Consolas" w:cs="Consolas"/>
+          <w:color w:val="A31515"/>
+          <w:sz w:val="19"/>
+          <w:szCs w:val="19"/>
+        </w:rPr>
+        <w:t xml:space="preserve">  &lt;input type="text" [value</w:t>
+      </w:r>
+      <w:proofErr w:type="gramStart"/>
+      <w:r>
+        <w:rPr>
+          <w:rFonts w:ascii="Consolas" w:hAnsi="Consolas" w:cs="Consolas"/>
+          <w:color w:val="A31515"/>
+          <w:sz w:val="19"/>
+          <w:szCs w:val="19"/>
+        </w:rPr>
+        <w:t>]=</w:t>
+      </w:r>
+      <w:proofErr w:type="gramEnd"/>
+      <w:r>
+        <w:rPr>
+          <w:rFonts w:ascii="Consolas" w:hAnsi="Consolas" w:cs="Consolas"/>
+          <w:color w:val="A31515"/>
+          <w:sz w:val="19"/>
+          <w:szCs w:val="19"/>
+        </w:rPr>
+        <w:t>'name' (input)='name=$</w:t>
+      </w:r>
+      <w:proofErr w:type="spellStart"/>
+      <w:r>
+        <w:rPr>
+          <w:rFonts w:ascii="Consolas" w:hAnsi="Consolas" w:cs="Consolas"/>
+          <w:color w:val="A31515"/>
+          <w:sz w:val="19"/>
+          <w:szCs w:val="19"/>
+        </w:rPr>
+        <w:t>event.target.value</w:t>
+      </w:r>
+      <w:proofErr w:type="spellEnd"/>
+      <w:r>
+        <w:rPr>
+          <w:rFonts w:ascii="Consolas" w:hAnsi="Consolas" w:cs="Consolas"/>
+          <w:color w:val="A31515"/>
+          <w:sz w:val="19"/>
+          <w:szCs w:val="19"/>
+        </w:rPr>
+        <w:t>'/&gt;</w:t>
+      </w:r>
+    </w:p>
+    <w:p>
+      <w:pPr>
+        <w:autoSpaceDE w:val="0"/>
+        <w:autoSpaceDN w:val="0"/>
+        <w:adjustRightInd w:val="0"/>
+        <w:spacing w:after="0" w:line="240" w:lineRule="auto"/>
+        <w:rPr>
+          <w:rFonts w:ascii="Consolas" w:hAnsi="Consolas" w:cs="Consolas"/>
+          <w:color w:val="A31515"/>
+          <w:sz w:val="19"/>
+          <w:szCs w:val="19"/>
+        </w:rPr>
+      </w:pPr>
+      <w:r>
+        <w:rPr>
+          <w:rFonts w:ascii="Consolas" w:hAnsi="Consolas" w:cs="Consolas"/>
+          <w:color w:val="A31515"/>
+          <w:sz w:val="19"/>
+          <w:szCs w:val="19"/>
+        </w:rPr>
+        <w:t xml:space="preserve">                &lt;</w:t>
+      </w:r>
+      <w:proofErr w:type="spellStart"/>
+      <w:r>
+        <w:rPr>
+          <w:rFonts w:ascii="Consolas" w:hAnsi="Consolas" w:cs="Consolas"/>
+          <w:color w:val="A31515"/>
+          <w:sz w:val="19"/>
+          <w:szCs w:val="19"/>
+        </w:rPr>
+        <w:t>br</w:t>
+      </w:r>
+      <w:proofErr w:type="spellEnd"/>
+      <w:r>
+        <w:rPr>
+          <w:rFonts w:ascii="Consolas" w:hAnsi="Consolas" w:cs="Consolas"/>
+          <w:color w:val="A31515"/>
+          <w:sz w:val="19"/>
+          <w:szCs w:val="19"/>
+        </w:rPr>
+        <w:t>/&gt;</w:t>
+      </w:r>
+    </w:p>
+    <w:p>
+      <w:pPr>
+        <w:rPr>
+          <w:rFonts w:ascii="Consolas" w:hAnsi="Consolas" w:cs="Consolas"/>
+          <w:color w:val="A31515"/>
+          <w:sz w:val="19"/>
+          <w:szCs w:val="19"/>
+        </w:rPr>
+      </w:pPr>
+      <w:r>
+        <w:rPr>
+          <w:rFonts w:ascii="Consolas" w:hAnsi="Consolas" w:cs="Consolas"/>
+          <w:color w:val="A31515"/>
+          <w:sz w:val="19"/>
+          <w:szCs w:val="19"/>
+        </w:rPr>
+        <w:t xml:space="preserve">          You Entered: {{name}}</w:t>
+      </w:r>
+    </w:p>
+    <w:p>
+      <w:pPr>
+        <w:rPr>
+          <w:rFonts w:ascii="Consolas" w:hAnsi="Consolas" w:cs="Consolas"/>
+          <w:color w:val="A31515"/>
+          <w:sz w:val="19"/>
+          <w:szCs w:val="19"/>
+        </w:rPr>
+      </w:pPr>
+      <w:r>
+        <w:rPr>
+          <w:rFonts w:ascii="Consolas" w:hAnsi="Consolas" w:cs="Consolas"/>
+          <w:color w:val="A31515"/>
+          <w:sz w:val="19"/>
+          <w:szCs w:val="19"/>
+        </w:rPr>
+        <w:tab/>
+      </w:r>
+      <w:r>
+        <w:rPr>
+          <w:rFonts w:ascii="Consolas" w:hAnsi="Consolas" w:cs="Consolas"/>
+          <w:color w:val="A31515"/>
+          <w:sz w:val="19"/>
+          <w:szCs w:val="19"/>
+        </w:rPr>
+        <w:tab/>
+      </w:r>
+      <w:r>
+        <w:rPr>
+          <w:rFonts w:ascii="Consolas" w:hAnsi="Consolas" w:cs="Consolas"/>
+          <w:color w:val="A31515"/>
+          <w:sz w:val="19"/>
+          <w:szCs w:val="19"/>
+        </w:rPr>
+        <w:tab/>
+      </w:r>
+      <w:proofErr w:type="gramStart"/>
+      <w:r>
+        <w:rPr>
+          <w:rFonts w:ascii="Consolas" w:hAnsi="Consolas" w:cs="Consolas"/>
+          <w:color w:val="A31515"/>
+          <w:sz w:val="19"/>
+          <w:szCs w:val="19"/>
+        </w:rPr>
+        <w:t>or</w:t>
+      </w:r>
+      <w:proofErr w:type="gramEnd"/>
+    </w:p>
+    <w:p>
+      <w:pPr>
+        <w:autoSpaceDE w:val="0"/>
+        <w:autoSpaceDN w:val="0"/>
+        <w:adjustRightInd w:val="0"/>
+        <w:spacing w:after="0" w:line="240" w:lineRule="auto"/>
+        <w:rPr>
+          <w:rFonts w:ascii="Consolas" w:hAnsi="Consolas" w:cs="Consolas"/>
+          <w:color w:val="A31515"/>
+          <w:sz w:val="19"/>
+          <w:szCs w:val="19"/>
+        </w:rPr>
+      </w:pPr>
+      <w:r>
+        <w:rPr>
+          <w:rFonts w:ascii="Consolas" w:hAnsi="Consolas" w:cs="Consolas"/>
+          <w:color w:val="A31515"/>
+          <w:sz w:val="19"/>
+          <w:szCs w:val="19"/>
+        </w:rPr>
+        <w:t xml:space="preserve">  </w:t>
+      </w:r>
+      <w:r>
+        <w:rPr>
+          <w:rFonts w:ascii="Consolas" w:hAnsi="Consolas" w:cs="Consolas"/>
+          <w:color w:val="A31515"/>
+          <w:sz w:val="19"/>
+          <w:szCs w:val="19"/>
+        </w:rPr>
+        <w:t xml:space="preserve">    </w:t>
+      </w:r>
+      <w:r>
+        <w:rPr>
+          <w:rFonts w:ascii="Consolas" w:hAnsi="Consolas" w:cs="Consolas"/>
+          <w:color w:val="A31515"/>
+          <w:sz w:val="19"/>
+          <w:szCs w:val="19"/>
+        </w:rPr>
+        <w:t>&lt;input [(</w:t>
+      </w:r>
+      <w:proofErr w:type="spellStart"/>
+      <w:r>
+        <w:rPr>
+          <w:rFonts w:ascii="Consolas" w:hAnsi="Consolas" w:cs="Consolas"/>
+          <w:color w:val="A31515"/>
+          <w:sz w:val="19"/>
+          <w:szCs w:val="19"/>
+        </w:rPr>
+        <w:t>ngModel</w:t>
+      </w:r>
+      <w:proofErr w:type="spellEnd"/>
+      <w:r>
+        <w:rPr>
+          <w:rFonts w:ascii="Consolas" w:hAnsi="Consolas" w:cs="Consolas"/>
+          <w:color w:val="A31515"/>
+          <w:sz w:val="19"/>
+          <w:szCs w:val="19"/>
+        </w:rPr>
+        <w:t>)</w:t>
+      </w:r>
+      <w:proofErr w:type="gramStart"/>
+      <w:r>
+        <w:rPr>
+          <w:rFonts w:ascii="Consolas" w:hAnsi="Consolas" w:cs="Consolas"/>
+          <w:color w:val="A31515"/>
+          <w:sz w:val="19"/>
+          <w:szCs w:val="19"/>
+        </w:rPr>
+        <w:t>]=</w:t>
+      </w:r>
+      <w:proofErr w:type="gramEnd"/>
+      <w:r>
+        <w:rPr>
+          <w:rFonts w:ascii="Consolas" w:hAnsi="Consolas" w:cs="Consolas"/>
+          <w:color w:val="A31515"/>
+          <w:sz w:val="19"/>
+          <w:szCs w:val="19"/>
+        </w:rPr>
+        <w:t>'name'/&gt;</w:t>
+      </w:r>
+    </w:p>
+    <w:p>
+      <w:pPr>
+        <w:autoSpaceDE w:val="0"/>
+        <w:autoSpaceDN w:val="0"/>
+        <w:adjustRightInd w:val="0"/>
+        <w:spacing w:after="0" w:line="240" w:lineRule="auto"/>
+        <w:rPr>
+          <w:rFonts w:ascii="Consolas" w:hAnsi="Consolas" w:cs="Consolas"/>
+          <w:color w:val="A31515"/>
+          <w:sz w:val="19"/>
+          <w:szCs w:val="19"/>
+        </w:rPr>
+      </w:pPr>
+      <w:r>
+        <w:rPr>
+          <w:rFonts w:ascii="Consolas" w:hAnsi="Consolas" w:cs="Consolas"/>
+          <w:color w:val="A31515"/>
+          <w:sz w:val="19"/>
+          <w:szCs w:val="19"/>
+        </w:rPr>
+        <w:t xml:space="preserve">                    &lt;</w:t>
+      </w:r>
+      <w:proofErr w:type="spellStart"/>
+      <w:r>
+        <w:rPr>
+          <w:rFonts w:ascii="Consolas" w:hAnsi="Consolas" w:cs="Consolas"/>
+          <w:color w:val="A31515"/>
+          <w:sz w:val="19"/>
+          <w:szCs w:val="19"/>
+        </w:rPr>
+        <w:t>br</w:t>
+      </w:r>
+      <w:proofErr w:type="spellEnd"/>
+      <w:r>
+        <w:rPr>
+          <w:rFonts w:ascii="Consolas" w:hAnsi="Consolas" w:cs="Consolas"/>
+          <w:color w:val="A31515"/>
+          <w:sz w:val="19"/>
+          <w:szCs w:val="19"/>
+        </w:rPr>
+        <w:t>/&gt;</w:t>
+      </w:r>
+    </w:p>
+    <w:p>
+      <w:pPr>
+        <w:rPr>
+          <w:rFonts w:ascii="Consolas" w:hAnsi="Consolas" w:cs="Consolas"/>
+          <w:color w:val="A31515"/>
+          <w:sz w:val="19"/>
+          <w:szCs w:val="19"/>
+        </w:rPr>
+      </w:pPr>
+      <w:r>
+        <w:rPr>
+          <w:rFonts w:ascii="Consolas" w:hAnsi="Consolas" w:cs="Consolas"/>
+          <w:color w:val="A31515"/>
+          <w:sz w:val="19"/>
+          <w:szCs w:val="19"/>
+        </w:rPr>
+        <w:t xml:space="preserve">      </w:t>
+      </w:r>
+      <w:r>
+        <w:rPr>
+          <w:rFonts w:ascii="Consolas" w:hAnsi="Consolas" w:cs="Consolas"/>
+          <w:color w:val="A31515"/>
+          <w:sz w:val="19"/>
+          <w:szCs w:val="19"/>
+        </w:rPr>
+        <w:t>You Entered: {{name}}</w:t>
+      </w:r>
+    </w:p>
+    <w:p>
+      <w:pPr>
+        <w:rPr>
+          <w:rFonts w:ascii="Consolas" w:hAnsi="Consolas" w:cs="Consolas"/>
+          <w:color w:val="A31515"/>
+          <w:sz w:val="19"/>
+          <w:szCs w:val="19"/>
+        </w:rPr>
+      </w:pPr>
+    </w:p>
+    <w:p>
+      <w:r>
+        <w:t xml:space="preserve">For using </w:t>
+      </w:r>
+      <w:proofErr w:type="spellStart"/>
+      <w:r>
+        <w:t>ngModel</w:t>
+      </w:r>
+      <w:proofErr w:type="spellEnd"/>
+      <w:r>
+        <w:t xml:space="preserve"> you have to </w:t>
+      </w:r>
       <w:bookmarkStart w:id="0" w:name="_GoBack"/>
       <w:bookmarkEnd w:id="0"/>
-    </w:p>
-    <w:p/>
+      <w:r>
+        <w:rPr>
+          <w:rFonts w:ascii="Consolas" w:hAnsi="Consolas" w:cs="Consolas"/>
+          <w:color w:val="0000FF"/>
+          <w:sz w:val="19"/>
+          <w:szCs w:val="19"/>
+        </w:rPr>
+        <w:t>import</w:t>
+      </w:r>
+      <w:r>
+        <w:rPr>
+          <w:rFonts w:ascii="Consolas" w:hAnsi="Consolas" w:cs="Consolas"/>
+          <w:color w:val="000000"/>
+          <w:sz w:val="19"/>
+          <w:szCs w:val="19"/>
+        </w:rPr>
+        <w:t xml:space="preserve"> { </w:t>
+      </w:r>
+      <w:proofErr w:type="spellStart"/>
+      <w:r>
+        <w:rPr>
+          <w:rFonts w:ascii="Consolas" w:hAnsi="Consolas" w:cs="Consolas"/>
+          <w:color w:val="000000"/>
+          <w:sz w:val="19"/>
+          <w:szCs w:val="19"/>
+        </w:rPr>
+        <w:t>FormsModule</w:t>
+      </w:r>
+      <w:proofErr w:type="spellEnd"/>
+      <w:r>
+        <w:rPr>
+          <w:rFonts w:ascii="Consolas" w:hAnsi="Consolas" w:cs="Consolas"/>
+          <w:color w:val="000000"/>
+          <w:sz w:val="19"/>
+          <w:szCs w:val="19"/>
+        </w:rPr>
+        <w:t xml:space="preserve"> } </w:t>
+      </w:r>
+      <w:r>
+        <w:rPr>
+          <w:rFonts w:ascii="Consolas" w:hAnsi="Consolas" w:cs="Consolas"/>
+          <w:color w:val="0000FF"/>
+          <w:sz w:val="19"/>
+          <w:szCs w:val="19"/>
+        </w:rPr>
+        <w:t>from</w:t>
+      </w:r>
+      <w:r>
+        <w:rPr>
+          <w:rFonts w:ascii="Consolas" w:hAnsi="Consolas" w:cs="Consolas"/>
+          <w:color w:val="000000"/>
+          <w:sz w:val="19"/>
+          <w:szCs w:val="19"/>
+        </w:rPr>
+        <w:t xml:space="preserve"> </w:t>
+      </w:r>
+      <w:r>
+        <w:rPr>
+          <w:rFonts w:ascii="Consolas" w:hAnsi="Consolas" w:cs="Consolas"/>
+          <w:color w:val="A31515"/>
+          <w:sz w:val="19"/>
+          <w:szCs w:val="19"/>
+        </w:rPr>
+        <w:t>'@angular/forms'</w:t>
+      </w:r>
+      <w:r>
+        <w:rPr>
+          <w:rFonts w:ascii="Consolas" w:hAnsi="Consolas" w:cs="Consolas"/>
+          <w:color w:val="000000"/>
+          <w:sz w:val="19"/>
+          <w:szCs w:val="19"/>
+        </w:rPr>
+        <w:t>;</w:t>
+      </w:r>
+    </w:p>
     <w:p/>
     <w:sectPr>
       <w:pgSz w:w="12240" w:h="15840"/>

</xml_diff>